<commit_message>
Make small corrections in the project.
</commit_message>
<xml_diff>
--- a/Docs/Project/Requirements.docx
+++ b/Docs/Project/Requirements.docx
@@ -148,13 +148,7 @@
         <w:t>Every mode can be opened for x sets simultaneously, where x &gt;= 1.</w:t>
       </w:r>
       <w:r>
-        <w:t xml:space="preserve"> Set or sets chosen to the mode are called</w:t>
-      </w:r>
-      <w:r>
-        <w:t xml:space="preserve"> group</w:t>
-      </w:r>
-      <w:r>
-        <w:t xml:space="preserve"> in the next part of this document.</w:t>
+        <w:t xml:space="preserve"> Set or sets chosen to the mode are called group in the next part of this document.</w:t>
       </w:r>
     </w:p>
     <w:p>
@@ -202,13 +196,7 @@
         </w:numPr>
       </w:pPr>
       <w:r>
-        <w:t xml:space="preserve">Every word </w:t>
-      </w:r>
-      <w:r>
-        <w:t>must</w:t>
-      </w:r>
-      <w:r>
-        <w:t xml:space="preserve"> be correctly written as many times in a row as the value saved in configuration.</w:t>
+        <w:t>Every word must be correctly written as many times in a row as the value saved in configuration.</w:t>
       </w:r>
     </w:p>
     <w:p>
@@ -232,13 +220,7 @@
         </w:numPr>
       </w:pPr>
       <w:r>
-        <w:t xml:space="preserve">After a mistake user </w:t>
-      </w:r>
-      <w:r>
-        <w:t>must</w:t>
-      </w:r>
-      <w:r>
-        <w:t xml:space="preserve"> try </w:t>
+        <w:t xml:space="preserve">After a mistake user must try </w:t>
       </w:r>
       <w:proofErr w:type="gramStart"/>
       <w:r>
@@ -246,13 +228,7 @@
       </w:r>
       <w:proofErr w:type="gramEnd"/>
       <w:r>
-        <w:t xml:space="preserve"> the proper answer is given. In this case the proper answer </w:t>
-      </w:r>
-      <w:r>
-        <w:t xml:space="preserve">is not </w:t>
-      </w:r>
-      <w:r>
-        <w:t>added to the counter of correct answers.</w:t>
+        <w:t xml:space="preserve"> the proper answer is given. In this case the proper answer is not added to the counter of correct answers.</w:t>
       </w:r>
     </w:p>
     <w:p>
@@ -288,13 +264,7 @@
         </w:numPr>
       </w:pPr>
       <w:r>
-        <w:t xml:space="preserve">How many times a word </w:t>
-      </w:r>
-      <w:r>
-        <w:t>must</w:t>
-      </w:r>
-      <w:r>
-        <w:t xml:space="preserve"> be written </w:t>
+        <w:t xml:space="preserve">How many times a word must be written </w:t>
       </w:r>
       <w:proofErr w:type="gramStart"/>
       <w:r>
@@ -362,13 +332,7 @@
         </w:numPr>
       </w:pPr>
       <w:r>
-        <w:t xml:space="preserve">For each word </w:t>
-      </w:r>
-      <w:r>
-        <w:t>must</w:t>
-      </w:r>
-      <w:r>
-        <w:t xml:space="preserve"> be showed following questions:</w:t>
+        <w:t>For each word must be showed following questions:</w:t>
       </w:r>
     </w:p>
     <w:p>
@@ -380,13 +344,25 @@
         </w:numPr>
       </w:pPr>
       <w:r>
+        <w:t>Closed question about English meaning. Every question has 4 possible answers to choose.</w:t>
+      </w:r>
+    </w:p>
+    <w:p>
+      <w:pPr>
+        <w:pStyle w:val="ListParagraph"/>
+        <w:numPr>
+          <w:ilvl w:val="2"/>
+          <w:numId w:val="3"/>
+        </w:numPr>
+      </w:pPr>
+      <w:r>
         <w:t xml:space="preserve">Closed question about </w:t>
       </w:r>
       <w:r>
-        <w:t>English</w:t>
-      </w:r>
-      <w:r>
-        <w:t xml:space="preserve"> meaning. Every question has 4 possible answers to choose.</w:t>
+        <w:t>P</w:t>
+      </w:r>
+      <w:r>
+        <w:t>olish meaning. Every question has 4 possible answers to choose.</w:t>
       </w:r>
     </w:p>
     <w:p>
@@ -398,13 +374,13 @@
         </w:numPr>
       </w:pPr>
       <w:r>
-        <w:t xml:space="preserve">Closed question about </w:t>
-      </w:r>
-      <w:r>
-        <w:t>P</w:t>
-      </w:r>
-      <w:r>
-        <w:t>olish meaning. Every question has 4 possible answers to choose.</w:t>
+        <w:t xml:space="preserve">x open questions about </w:t>
+      </w:r>
+      <w:r>
+        <w:t>E</w:t>
+      </w:r>
+      <w:r>
+        <w:t>nglish meaning, where x is a value from configuration. A default value is 2.</w:t>
       </w:r>
     </w:p>
     <w:p>
@@ -416,31 +392,10 @@
         </w:numPr>
       </w:pPr>
       <w:r>
-        <w:t xml:space="preserve">x open questions about </w:t>
-      </w:r>
-      <w:r>
-        <w:t>E</w:t>
-      </w:r>
-      <w:r>
-        <w:t>nglish meaning, where x is a value from configuration. A default value is 2.</w:t>
-      </w:r>
-    </w:p>
-    <w:p>
-      <w:pPr>
-        <w:pStyle w:val="ListParagraph"/>
-        <w:numPr>
-          <w:ilvl w:val="2"/>
-          <w:numId w:val="3"/>
-        </w:numPr>
-      </w:pPr>
-      <w:r>
-        <w:t xml:space="preserve">open questions about polish meaning, where x is a value from </w:t>
-      </w:r>
-      <w:r>
-        <w:t>configuration</w:t>
-      </w:r>
-      <w:r>
-        <w:t>. A default value is 2.</w:t>
+        <w:t xml:space="preserve">x </w:t>
+      </w:r>
+      <w:r>
+        <w:t>open questions about polish meaning, where x is a value from configuration. A default value is 2.</w:t>
       </w:r>
     </w:p>
     <w:p>
@@ -485,126 +440,87 @@
         </w:numPr>
       </w:pPr>
       <w:r>
-        <w:t xml:space="preserve">Level 2 - one open question about </w:t>
+        <w:t xml:space="preserve">Level 2 - one open question about English meaning and one open question about </w:t>
+      </w:r>
+      <w:r>
+        <w:t>P</w:t>
+      </w:r>
+      <w:r>
+        <w:t>olish meaning. Questions are showed in random order.</w:t>
+      </w:r>
+    </w:p>
+    <w:p>
+      <w:pPr>
+        <w:pStyle w:val="ListParagraph"/>
+        <w:numPr>
+          <w:ilvl w:val="2"/>
+          <w:numId w:val="3"/>
+        </w:numPr>
+      </w:pPr>
+      <w:r>
+        <w:t>T</w:t>
+      </w:r>
+      <w:r>
+        <w:t>he same situation as in level 2.</w:t>
+      </w:r>
+    </w:p>
+    <w:p>
+      <w:pPr>
+        <w:pStyle w:val="ListParagraph"/>
+        <w:numPr>
+          <w:ilvl w:val="1"/>
+          <w:numId w:val="3"/>
+        </w:numPr>
+      </w:pPr>
+      <w:r>
+        <w:t>The number of levels relies on the value from configuration. The whole number of levels is equal x + 1,</w:t>
+      </w:r>
+      <w:r>
+        <w:t xml:space="preserve"> </w:t>
+      </w:r>
+      <w:r>
+        <w:t>where x is the value from configuration. Level 1 always exists; next levels are the same and the number of levels rely on configuration.</w:t>
+      </w:r>
+    </w:p>
+    <w:p>
+      <w:pPr>
+        <w:pStyle w:val="ListParagraph"/>
+        <w:numPr>
+          <w:ilvl w:val="1"/>
+          <w:numId w:val="3"/>
+        </w:numPr>
+      </w:pPr>
+      <w:r>
+        <w:t>The whole mode is divided into rounds. In each round 7 words are randomized and questions about them are showed to a user. Questions start from level 1. The mode is passed when a user passed all levels of all words.</w:t>
+      </w:r>
+    </w:p>
+    <w:p>
+      <w:pPr>
+        <w:pStyle w:val="ListParagraph"/>
+        <w:numPr>
+          <w:ilvl w:val="1"/>
+          <w:numId w:val="3"/>
+        </w:numPr>
+      </w:pPr>
+      <w:r>
+        <w:t>Any mistake causes that a user must return to the previous level and pass it again.</w:t>
+      </w:r>
+    </w:p>
+    <w:p>
+      <w:pPr>
+        <w:pStyle w:val="ListParagraph"/>
+        <w:numPr>
+          <w:ilvl w:val="1"/>
+          <w:numId w:val="3"/>
+        </w:numPr>
+      </w:pPr>
+      <w:r>
+        <w:t xml:space="preserve">After every answer, the </w:t>
       </w:r>
       <w:r>
         <w:t>E</w:t>
       </w:r>
       <w:r>
-        <w:t>nglish meaning and one open question about polish meaning. Questions</w:t>
-      </w:r>
-      <w:r>
-        <w:t xml:space="preserve"> </w:t>
-      </w:r>
-      <w:r>
-        <w:t>are showed in random order.</w:t>
-      </w:r>
-    </w:p>
-    <w:p>
-      <w:pPr>
-        <w:pStyle w:val="ListParagraph"/>
-        <w:numPr>
-          <w:ilvl w:val="2"/>
-          <w:numId w:val="3"/>
-        </w:numPr>
-      </w:pPr>
-      <w:r>
-        <w:t>the same situation as in level 2.</w:t>
-      </w:r>
-    </w:p>
-    <w:p>
-      <w:pPr>
-        <w:pStyle w:val="ListParagraph"/>
-        <w:numPr>
-          <w:ilvl w:val="1"/>
-          <w:numId w:val="3"/>
-        </w:numPr>
-      </w:pPr>
-      <w:r>
-        <w:t>The number of levels relies on the value from configuration. The whole number of levels is equal x + 1,</w:t>
-      </w:r>
-      <w:r>
-        <w:t xml:space="preserve"> </w:t>
-      </w:r>
-      <w:r>
-        <w:t xml:space="preserve">where x is the value from configuration. Level 1 always </w:t>
-      </w:r>
-      <w:r>
-        <w:t>exists;</w:t>
-      </w:r>
-      <w:r>
-        <w:t xml:space="preserve"> next levels are the </w:t>
-      </w:r>
-      <w:r>
-        <w:t>same</w:t>
-      </w:r>
-      <w:r>
-        <w:t xml:space="preserve"> and the number of levels </w:t>
-      </w:r>
-      <w:r>
-        <w:t>rely</w:t>
-      </w:r>
-      <w:r>
-        <w:t xml:space="preserve"> on configuration.</w:t>
-      </w:r>
-    </w:p>
-    <w:p>
-      <w:pPr>
-        <w:pStyle w:val="ListParagraph"/>
-        <w:numPr>
-          <w:ilvl w:val="1"/>
-          <w:numId w:val="3"/>
-        </w:numPr>
-      </w:pPr>
-      <w:r>
-        <w:t xml:space="preserve">The whole mode is divided into rounds. In each round 7 words are </w:t>
-      </w:r>
-      <w:r>
-        <w:t>randomized</w:t>
-      </w:r>
-      <w:r>
-        <w:t xml:space="preserve"> and questions about them are showed to a user. Questions start from level 1. The mode is passed when a user passed all levels of all words.</w:t>
-      </w:r>
-    </w:p>
-    <w:p>
-      <w:pPr>
-        <w:pStyle w:val="ListParagraph"/>
-        <w:numPr>
-          <w:ilvl w:val="1"/>
-          <w:numId w:val="3"/>
-        </w:numPr>
-      </w:pPr>
-      <w:r>
-        <w:t xml:space="preserve">Any mistake causes that a user </w:t>
-      </w:r>
-      <w:r>
-        <w:t>must</w:t>
-      </w:r>
-      <w:r>
-        <w:t xml:space="preserve"> return to the previous level and pass it again.</w:t>
-      </w:r>
-    </w:p>
-    <w:p>
-      <w:pPr>
-        <w:pStyle w:val="ListParagraph"/>
-        <w:numPr>
-          <w:ilvl w:val="1"/>
-          <w:numId w:val="3"/>
-        </w:numPr>
-      </w:pPr>
-      <w:r>
-        <w:t xml:space="preserve">After every </w:t>
-      </w:r>
-      <w:r>
-        <w:t>answer,</w:t>
-      </w:r>
-      <w:r>
-        <w:t xml:space="preserve"> the </w:t>
-      </w:r>
-      <w:r>
-        <w:t>E</w:t>
-      </w:r>
-      <w:r>
         <w:t>nglish pronunciation of the word is played.</w:t>
       </w:r>
     </w:p>
@@ -629,13 +545,7 @@
         </w:numPr>
       </w:pPr>
       <w:r>
-        <w:t xml:space="preserve">The goal of this mode is providing the last phase of learning and memory </w:t>
-      </w:r>
-      <w:r>
-        <w:t>maintaining</w:t>
-      </w:r>
-      <w:r>
-        <w:t>.</w:t>
+        <w:t>The goal of this mode is providing the last phase of learning and memory maintaining.</w:t>
       </w:r>
     </w:p>
     <w:p>

</xml_diff>